<commit_message>
Überarbeitung JSON-Struktur (Rückgabe der id bei POST/PUT/DELETE-Befehlen
</commit_message>
<xml_diff>
--- a/Berichte/DBI-Bericht_II_JSON.docx
+++ b/Berichte/DBI-Bericht_II_JSON.docx
@@ -51,30 +51,7 @@
       </w:r>
       <w:r>
         <w:tab/>
-      </w:r>
-      <w:r>
-        <w:t>„f</w:t>
-      </w:r>
-      <w:r>
-        <w:t>irstname</w:t>
-      </w:r>
-      <w:r>
-        <w:t>“</w:t>
-      </w:r>
-      <w:r>
-        <w:t xml:space="preserve">: </w:t>
-      </w:r>
-      <w:r>
-        <w:t>„</w:t>
-      </w:r>
-      <w:r>
-        <w:t>Hans</w:t>
-      </w:r>
-      <w:r>
-        <w:t>“</w:t>
-      </w:r>
-      <w:r>
-        <w:t xml:space="preserve">, </w:t>
+        <w:t xml:space="preserve">„firstname“: „Hans“, </w:t>
       </w:r>
     </w:p>
     <w:p>
@@ -89,30 +66,7 @@
       </w:r>
       <w:r>
         <w:tab/>
-      </w:r>
-      <w:r>
-        <w:t>„l</w:t>
-      </w:r>
-      <w:r>
-        <w:t>astname</w:t>
-      </w:r>
-      <w:r>
-        <w:t>“</w:t>
-      </w:r>
-      <w:r>
-        <w:t xml:space="preserve">: </w:t>
-      </w:r>
-      <w:r>
-        <w:t>„</w:t>
-      </w:r>
-      <w:r>
-        <w:t>Huber</w:t>
-      </w:r>
-      <w:r>
-        <w:t>“</w:t>
-      </w:r>
-      <w:r>
-        <w:t xml:space="preserve">, </w:t>
+        <w:t xml:space="preserve">„lastname“: „Huber“, </w:t>
       </w:r>
     </w:p>
     <w:p>
@@ -127,30 +81,7 @@
       </w:r>
       <w:r>
         <w:tab/>
-      </w:r>
-      <w:r>
-        <w:t>„a</w:t>
-      </w:r>
-      <w:r>
-        <w:t>ddress</w:t>
-      </w:r>
-      <w:r>
-        <w:t>“</w:t>
-      </w:r>
-      <w:r>
-        <w:t xml:space="preserve">: </w:t>
-      </w:r>
-      <w:r>
-        <w:t>„</w:t>
-      </w:r>
-      <w:r>
-        <w:t>4910 Ried Riederstraße 1</w:t>
-      </w:r>
-      <w:r>
-        <w:t>“</w:t>
-      </w:r>
-      <w:r>
-        <w:t xml:space="preserve">, </w:t>
+        <w:t xml:space="preserve">„address“: „4910 Ried Riederstraße 1“, </w:t>
       </w:r>
     </w:p>
     <w:p>
@@ -197,19 +128,102 @@
         <w:rPr>
           <w:lang w:val="en-GB"/>
         </w:rPr>
-        <w:t>umber</w:t>
-      </w:r>
-      <w:r>
-        <w:rPr>
-          <w:lang w:val="en-GB"/>
-        </w:rPr>
-        <w:t>“</w:t>
-      </w:r>
-      <w:r>
-        <w:rPr>
-          <w:lang w:val="en-GB"/>
-        </w:rPr>
-        <w:t xml:space="preserve">: </w:t>
+        <w:t xml:space="preserve">umber“: „3598934535734954“, </w:t>
+      </w:r>
+    </w:p>
+    <w:p>
+      <w:pPr>
+        <w:ind w:left="-5"/>
+        <w:rPr>
+          <w:lang w:val="en-GB"/>
+        </w:rPr>
+      </w:pPr>
+      <w:r>
+        <w:rPr>
+          <w:lang w:val="en-GB"/>
+        </w:rPr>
+        <w:t xml:space="preserve">} </w:t>
+      </w:r>
+    </w:p>
+    <w:p>
+      <w:pPr>
+        <w:ind w:left="-5"/>
+        <w:rPr>
+          <w:u w:val="single"/>
+          <w:lang w:val="en-GB"/>
+        </w:rPr>
+      </w:pPr>
+      <w:proofErr w:type="spellStart"/>
+      <w:r>
+        <w:rPr>
+          <w:u w:val="single"/>
+          <w:lang w:val="en-GB"/>
+        </w:rPr>
+        <w:t>Rückgabe</w:t>
+      </w:r>
+      <w:proofErr w:type="spellEnd"/>
+      <w:r>
+        <w:rPr>
+          <w:u w:val="single"/>
+          <w:lang w:val="en-GB"/>
+        </w:rPr>
+        <w:t xml:space="preserve"> </w:t>
+      </w:r>
+      <w:proofErr w:type="spellStart"/>
+      <w:r>
+        <w:rPr>
+          <w:u w:val="single"/>
+          <w:lang w:val="en-GB"/>
+        </w:rPr>
+        <w:t>bei</w:t>
+      </w:r>
+      <w:proofErr w:type="spellEnd"/>
+      <w:r>
+        <w:rPr>
+          <w:u w:val="single"/>
+          <w:lang w:val="en-GB"/>
+        </w:rPr>
+        <w:t xml:space="preserve"> POST/PUT/DELETE:</w:t>
+      </w:r>
+    </w:p>
+    <w:p>
+      <w:pPr>
+        <w:ind w:left="-5"/>
+        <w:rPr>
+          <w:lang w:val="en-GB"/>
+        </w:rPr>
+      </w:pPr>
+      <w:r>
+        <w:rPr>
+          <w:lang w:val="en-GB"/>
+        </w:rPr>
+        <w:t>{</w:t>
+      </w:r>
+    </w:p>
+    <w:p>
+      <w:pPr>
+        <w:ind w:left="-5"/>
+        <w:rPr>
+          <w:lang w:val="en-GB"/>
+        </w:rPr>
+      </w:pPr>
+      <w:r>
+        <w:rPr>
+          <w:lang w:val="en-GB"/>
+        </w:rPr>
+        <w:tab/>
+      </w:r>
+      <w:r>
+        <w:rPr>
+          <w:lang w:val="en-GB"/>
+        </w:rPr>
+        <w:tab/>
+      </w:r>
+      <w:r>
+        <w:rPr>
+          <w:lang w:val="en-GB"/>
+        </w:rPr>
+        <w:tab/>
       </w:r>
       <w:r>
         <w:rPr>
@@ -217,37 +231,33 @@
         </w:rPr>
         <w:t>„</w:t>
       </w:r>
-      <w:r>
-        <w:rPr>
-          <w:lang w:val="en-GB"/>
-        </w:rPr>
-        <w:t>3598934535734954</w:t>
-      </w:r>
-      <w:r>
-        <w:rPr>
-          <w:lang w:val="en-GB"/>
-        </w:rPr>
-        <w:t>“</w:t>
-      </w:r>
-      <w:r>
-        <w:rPr>
-          <w:lang w:val="en-GB"/>
-        </w:rPr>
-        <w:t xml:space="preserve">, </w:t>
-      </w:r>
-    </w:p>
-    <w:p>
-      <w:pPr>
-        <w:ind w:left="-5"/>
-        <w:rPr>
-          <w:lang w:val="en-GB"/>
-        </w:rPr>
-      </w:pPr>
-      <w:r>
-        <w:rPr>
-          <w:lang w:val="en-GB"/>
-        </w:rPr>
-        <w:t xml:space="preserve">} </w:t>
+      <w:proofErr w:type="spellStart"/>
+      <w:r>
+        <w:rPr>
+          <w:lang w:val="en-GB"/>
+        </w:rPr>
+        <w:t>customer_id</w:t>
+      </w:r>
+      <w:proofErr w:type="spellEnd"/>
+      <w:r>
+        <w:rPr>
+          <w:lang w:val="en-GB"/>
+        </w:rPr>
+        <w:t>”: 5</w:t>
+      </w:r>
+    </w:p>
+    <w:p>
+      <w:pPr>
+        <w:ind w:left="-5"/>
+        <w:rPr>
+          <w:lang w:val="en-GB"/>
+        </w:rPr>
+      </w:pPr>
+      <w:r>
+        <w:rPr>
+          <w:lang w:val="en-GB"/>
+        </w:rPr>
+        <w:t>}</w:t>
       </w:r>
     </w:p>
     <w:p>
@@ -322,11 +332,6 @@
           <w:lang w:val="en-GB"/>
         </w:rPr>
         <w:tab/>
-      </w:r>
-      <w:r>
-        <w:rPr>
-          <w:lang w:val="en-GB"/>
-        </w:rPr>
         <w:t>„</w:t>
       </w:r>
       <w:r>
@@ -339,43 +344,7 @@
         <w:rPr>
           <w:lang w:val="en-GB"/>
         </w:rPr>
-        <w:t>itle</w:t>
-      </w:r>
-      <w:r>
-        <w:rPr>
-          <w:lang w:val="en-GB"/>
-        </w:rPr>
-        <w:t>“</w:t>
-      </w:r>
-      <w:r>
-        <w:rPr>
-          <w:lang w:val="en-GB"/>
-        </w:rPr>
-        <w:t xml:space="preserve">: </w:t>
-      </w:r>
-      <w:r>
-        <w:rPr>
-          <w:lang w:val="en-GB"/>
-        </w:rPr>
-        <w:t>„</w:t>
-      </w:r>
-      <w:r>
-        <w:rPr>
-          <w:lang w:val="en-GB"/>
-        </w:rPr>
-        <w:t>Harry Potter</w:t>
-      </w:r>
-      <w:r>
-        <w:rPr>
-          <w:lang w:val="en-GB"/>
-        </w:rPr>
-        <w:t>“</w:t>
-      </w:r>
-      <w:r>
-        <w:rPr>
-          <w:lang w:val="en-GB"/>
-        </w:rPr>
-        <w:t xml:space="preserve">, </w:t>
+        <w:t xml:space="preserve">itle“: „Harry Potter“, </w:t>
       </w:r>
     </w:p>
     <w:p>
@@ -399,11 +368,6 @@
           <w:lang w:val="en-GB"/>
         </w:rPr>
         <w:tab/>
-      </w:r>
-      <w:r>
-        <w:rPr>
-          <w:lang w:val="en-GB"/>
-        </w:rPr>
         <w:t>„</w:t>
       </w:r>
       <w:r>
@@ -416,43 +380,7 @@
         <w:rPr>
           <w:lang w:val="en-GB"/>
         </w:rPr>
-        <w:t>uthor</w:t>
-      </w:r>
-      <w:r>
-        <w:rPr>
-          <w:lang w:val="en-GB"/>
-        </w:rPr>
-        <w:t>“</w:t>
-      </w:r>
-      <w:r>
-        <w:rPr>
-          <w:lang w:val="en-GB"/>
-        </w:rPr>
-        <w:t xml:space="preserve">: </w:t>
-      </w:r>
-      <w:r>
-        <w:rPr>
-          <w:lang w:val="en-GB"/>
-        </w:rPr>
-        <w:t>„</w:t>
-      </w:r>
-      <w:r>
-        <w:rPr>
-          <w:lang w:val="en-GB"/>
-        </w:rPr>
-        <w:t>J.K. Rowling</w:t>
-      </w:r>
-      <w:r>
-        <w:rPr>
-          <w:lang w:val="en-GB"/>
-        </w:rPr>
-        <w:t>“</w:t>
-      </w:r>
-      <w:r>
-        <w:rPr>
-          <w:lang w:val="en-GB"/>
-        </w:rPr>
-        <w:t xml:space="preserve">, </w:t>
+        <w:t xml:space="preserve">uthor“: „J.K. Rowling“, </w:t>
       </w:r>
     </w:p>
     <w:p>
@@ -476,11 +404,6 @@
           <w:lang w:val="en-GB"/>
         </w:rPr>
         <w:tab/>
-      </w:r>
-      <w:r>
-        <w:rPr>
-          <w:lang w:val="en-GB"/>
-        </w:rPr>
         <w:t>„</w:t>
       </w:r>
       <w:r>
@@ -493,25 +416,7 @@
         <w:rPr>
           <w:lang w:val="en-GB"/>
         </w:rPr>
-        <w:t>ublisher</w:t>
-      </w:r>
-      <w:r>
-        <w:rPr>
-          <w:lang w:val="en-GB"/>
-        </w:rPr>
-        <w:t>“</w:t>
-      </w:r>
-      <w:r>
-        <w:rPr>
-          <w:lang w:val="en-GB"/>
-        </w:rPr>
-        <w:t xml:space="preserve">: </w:t>
-      </w:r>
-      <w:r>
-        <w:rPr>
-          <w:lang w:val="en-GB"/>
-        </w:rPr>
-        <w:t>„</w:t>
+        <w:t>ublisher“: „</w:t>
       </w:r>
       <w:proofErr w:type="spellStart"/>
       <w:r>
@@ -525,13 +430,7 @@
         <w:rPr>
           <w:lang w:val="en-GB"/>
         </w:rPr>
-        <w:t>“</w:t>
-      </w:r>
-      <w:r>
-        <w:rPr>
-          <w:lang w:val="en-GB"/>
-        </w:rPr>
-        <w:t xml:space="preserve">, </w:t>
+        <w:t xml:space="preserve">“, </w:t>
       </w:r>
     </w:p>
     <w:p>
@@ -555,11 +454,6 @@
           <w:lang w:val="en-GB"/>
         </w:rPr>
         <w:tab/>
-      </w:r>
-      <w:r>
-        <w:rPr>
-          <w:lang w:val="en-GB"/>
-        </w:rPr>
         <w:t>„</w:t>
       </w:r>
       <w:proofErr w:type="spellStart"/>
@@ -592,13 +486,7 @@
         <w:rPr>
           <w:lang w:val="en-GB"/>
         </w:rPr>
-        <w:t>“</w:t>
-      </w:r>
-      <w:r>
-        <w:rPr>
-          <w:lang w:val="en-GB"/>
-        </w:rPr>
-        <w:t xml:space="preserve">: 3, </w:t>
+        <w:t xml:space="preserve">“: 3, </w:t>
       </w:r>
     </w:p>
     <w:p>
@@ -622,11 +510,6 @@
           <w:lang w:val="en-GB"/>
         </w:rPr>
         <w:tab/>
-      </w:r>
-      <w:r>
-        <w:rPr>
-          <w:lang w:val="en-GB"/>
-        </w:rPr>
         <w:t>„</w:t>
       </w:r>
       <w:proofErr w:type="spellStart"/>
@@ -641,13 +524,7 @@
         <w:rPr>
           <w:lang w:val="en-GB"/>
         </w:rPr>
-        <w:t>“</w:t>
-      </w:r>
-      <w:r>
-        <w:rPr>
-          <w:lang w:val="en-GB"/>
-        </w:rPr>
-        <w:t xml:space="preserve">: 978-3-3583298589, </w:t>
+        <w:t xml:space="preserve">“: 978-3-3583298589, </w:t>
       </w:r>
     </w:p>
     <w:p>
@@ -671,11 +548,6 @@
           <w:lang w:val="en-GB"/>
         </w:rPr>
         <w:tab/>
-      </w:r>
-      <w:r>
-        <w:rPr>
-          <w:lang w:val="en-GB"/>
-        </w:rPr>
         <w:t>„</w:t>
       </w:r>
       <w:r>
@@ -688,19 +560,7 @@
         <w:rPr>
           <w:lang w:val="en-GB"/>
         </w:rPr>
-        <w:t>rice</w:t>
-      </w:r>
-      <w:r>
-        <w:rPr>
-          <w:lang w:val="en-GB"/>
-        </w:rPr>
-        <w:t>“</w:t>
-      </w:r>
-      <w:r>
-        <w:rPr>
-          <w:lang w:val="en-GB"/>
-        </w:rPr>
-        <w:t xml:space="preserve">: 15 </w:t>
+        <w:t xml:space="preserve">rice“: 15 </w:t>
       </w:r>
     </w:p>
     <w:p>
@@ -716,6 +576,136 @@
         </w:rPr>
         <w:t xml:space="preserve">} </w:t>
       </w:r>
+    </w:p>
+    <w:p>
+      <w:pPr>
+        <w:ind w:left="-5"/>
+        <w:rPr>
+          <w:u w:val="single"/>
+          <w:lang w:val="en-GB"/>
+        </w:rPr>
+      </w:pPr>
+      <w:proofErr w:type="spellStart"/>
+      <w:r>
+        <w:rPr>
+          <w:u w:val="single"/>
+          <w:lang w:val="en-GB"/>
+        </w:rPr>
+        <w:t>Rückgabe</w:t>
+      </w:r>
+      <w:proofErr w:type="spellEnd"/>
+      <w:r>
+        <w:rPr>
+          <w:u w:val="single"/>
+          <w:lang w:val="en-GB"/>
+        </w:rPr>
+        <w:t xml:space="preserve"> </w:t>
+      </w:r>
+      <w:proofErr w:type="spellStart"/>
+      <w:r>
+        <w:rPr>
+          <w:u w:val="single"/>
+          <w:lang w:val="en-GB"/>
+        </w:rPr>
+        <w:t>bei</w:t>
+      </w:r>
+      <w:proofErr w:type="spellEnd"/>
+      <w:r>
+        <w:rPr>
+          <w:u w:val="single"/>
+          <w:lang w:val="en-GB"/>
+        </w:rPr>
+        <w:t xml:space="preserve"> POST/PUT/DELETE:</w:t>
+      </w:r>
+    </w:p>
+    <w:p>
+      <w:pPr>
+        <w:ind w:left="-5"/>
+        <w:rPr>
+          <w:lang w:val="en-GB"/>
+        </w:rPr>
+      </w:pPr>
+      <w:r>
+        <w:rPr>
+          <w:lang w:val="en-GB"/>
+        </w:rPr>
+        <w:t>{</w:t>
+      </w:r>
+    </w:p>
+    <w:p>
+      <w:pPr>
+        <w:ind w:left="-5"/>
+        <w:rPr>
+          <w:lang w:val="en-GB"/>
+        </w:rPr>
+      </w:pPr>
+      <w:r>
+        <w:rPr>
+          <w:lang w:val="en-GB"/>
+        </w:rPr>
+        <w:lastRenderedPageBreak/>
+        <w:tab/>
+      </w:r>
+      <w:r>
+        <w:rPr>
+          <w:lang w:val="en-GB"/>
+        </w:rPr>
+        <w:tab/>
+      </w:r>
+      <w:r>
+        <w:rPr>
+          <w:lang w:val="en-GB"/>
+        </w:rPr>
+        <w:tab/>
+      </w:r>
+      <w:r>
+        <w:rPr>
+          <w:lang w:val="en-GB"/>
+        </w:rPr>
+        <w:t>„</w:t>
+      </w:r>
+      <w:proofErr w:type="spellStart"/>
+      <w:r>
+        <w:rPr>
+          <w:lang w:val="en-GB"/>
+        </w:rPr>
+        <w:t>book</w:t>
+      </w:r>
+      <w:r>
+        <w:rPr>
+          <w:lang w:val="en-GB"/>
+        </w:rPr>
+        <w:t>_id</w:t>
+      </w:r>
+      <w:proofErr w:type="spellEnd"/>
+      <w:r>
+        <w:rPr>
+          <w:lang w:val="en-GB"/>
+        </w:rPr>
+        <w:t>”: 5</w:t>
+      </w:r>
+    </w:p>
+    <w:p>
+      <w:pPr>
+        <w:ind w:left="-5"/>
+        <w:rPr>
+          <w:lang w:val="en-GB"/>
+        </w:rPr>
+      </w:pPr>
+      <w:r>
+        <w:rPr>
+          <w:lang w:val="en-GB"/>
+        </w:rPr>
+        <w:t>}</w:t>
+      </w:r>
+    </w:p>
+    <w:p>
+      <w:pPr>
+        <w:ind w:left="-5"/>
+        <w:rPr>
+          <w:lang w:val="en-GB"/>
+        </w:rPr>
+      </w:pPr>
     </w:p>
     <w:p>
       <w:pPr>
@@ -774,38 +764,15 @@
       </w:r>
       <w:r>
         <w:tab/>
-      </w:r>
-      <w:r>
         <w:t>„</w:t>
       </w:r>
       <w:proofErr w:type="spellStart"/>
       <w:r>
-        <w:t>c</w:t>
-      </w:r>
-      <w:r>
-        <w:t>ompany_n</w:t>
-      </w:r>
-      <w:r>
-        <w:t>ame</w:t>
+        <w:t>company_name</w:t>
       </w:r>
       <w:proofErr w:type="spellEnd"/>
       <w:r>
-        <w:t>“</w:t>
-      </w:r>
-      <w:r>
-        <w:t xml:space="preserve">: </w:t>
-      </w:r>
-      <w:r>
-        <w:t>„</w:t>
-      </w:r>
-      <w:r>
-        <w:t>Hans Lieferung GmbH</w:t>
-      </w:r>
-      <w:r>
-        <w:t>“</w:t>
-      </w:r>
-      <w:r>
-        <w:t xml:space="preserve">, </w:t>
+        <w:t xml:space="preserve">“: „Hans Lieferung GmbH“, </w:t>
       </w:r>
     </w:p>
     <w:p>
@@ -820,38 +787,109 @@
       </w:r>
       <w:r>
         <w:tab/>
-      </w:r>
-      <w:r>
-        <w:t>„a</w:t>
-      </w:r>
-      <w:r>
-        <w:t>ddress</w:t>
-      </w:r>
-      <w:r>
-        <w:t>“</w:t>
-      </w:r>
-      <w:r>
-        <w:t xml:space="preserve">: </w:t>
-      </w:r>
-      <w:r>
+        <w:t xml:space="preserve">„address“: „4910 Ried Straße 2“ </w:t>
+      </w:r>
+    </w:p>
+    <w:p>
+      <w:pPr>
+        <w:ind w:left="-5"/>
+      </w:pPr>
+      <w:r>
+        <w:t xml:space="preserve">} </w:t>
+      </w:r>
+    </w:p>
+    <w:p>
+      <w:pPr>
+        <w:ind w:left="-5"/>
+        <w:rPr>
+          <w:u w:val="single"/>
+        </w:rPr>
+      </w:pPr>
+      <w:r>
+        <w:rPr>
+          <w:u w:val="single"/>
+        </w:rPr>
+        <w:t>Rückgabe bei POST/PUT/DELETE:</w:t>
+      </w:r>
+    </w:p>
+    <w:p>
+      <w:pPr>
+        <w:ind w:left="-5"/>
+        <w:rPr>
+          <w:lang w:val="en-GB"/>
+        </w:rPr>
+      </w:pPr>
+      <w:r>
+        <w:rPr>
+          <w:lang w:val="en-GB"/>
+        </w:rPr>
+        <w:t>{</w:t>
+      </w:r>
+    </w:p>
+    <w:p>
+      <w:pPr>
+        <w:ind w:left="-5"/>
+        <w:rPr>
+          <w:lang w:val="en-GB"/>
+        </w:rPr>
+      </w:pPr>
+      <w:r>
+        <w:rPr>
+          <w:lang w:val="en-GB"/>
+        </w:rPr>
+        <w:tab/>
+      </w:r>
+      <w:r>
+        <w:rPr>
+          <w:lang w:val="en-GB"/>
+        </w:rPr>
+        <w:tab/>
+      </w:r>
+      <w:r>
+        <w:rPr>
+          <w:lang w:val="en-GB"/>
+        </w:rPr>
+        <w:tab/>
+      </w:r>
+      <w:r>
+        <w:rPr>
+          <w:lang w:val="en-GB"/>
+        </w:rPr>
         <w:t>„</w:t>
       </w:r>
-      <w:r>
-        <w:t>4910 Ried Straße 2</w:t>
-      </w:r>
-      <w:r>
-        <w:t>“</w:t>
-      </w:r>
-      <w:r>
-        <w:t xml:space="preserve"> </w:t>
-      </w:r>
-    </w:p>
-    <w:p>
-      <w:pPr>
-        <w:ind w:left="-5"/>
-      </w:pPr>
-      <w:r>
-        <w:t xml:space="preserve">} </w:t>
+      <w:proofErr w:type="spellStart"/>
+      <w:r>
+        <w:rPr>
+          <w:lang w:val="en-GB"/>
+        </w:rPr>
+        <w:t>supplier</w:t>
+      </w:r>
+      <w:r>
+        <w:rPr>
+          <w:lang w:val="en-GB"/>
+        </w:rPr>
+        <w:t>_id</w:t>
+      </w:r>
+      <w:proofErr w:type="spellEnd"/>
+      <w:r>
+        <w:rPr>
+          <w:lang w:val="en-GB"/>
+        </w:rPr>
+        <w:t>”: 5</w:t>
+      </w:r>
+    </w:p>
+    <w:p>
+      <w:pPr>
+        <w:ind w:left="-5"/>
+        <w:rPr>
+          <w:lang w:val="en-GB"/>
+        </w:rPr>
+      </w:pPr>
+      <w:r>
+        <w:rPr>
+          <w:lang w:val="en-GB"/>
+        </w:rPr>
+        <w:t>}</w:t>
       </w:r>
     </w:p>
     <w:p>
@@ -860,32 +898,40 @@
         <w:ind w:left="0" w:firstLine="0"/>
       </w:pPr>
       <w:r>
+        <w:t xml:space="preserve"> </w:t>
+      </w:r>
+      <w:r>
+        <w:tab/>
+        <w:t xml:space="preserve"> </w:t>
+      </w:r>
+    </w:p>
+    <w:p>
+      <w:pPr>
+        <w:spacing w:after="160"/>
+        <w:ind w:left="0" w:firstLine="0"/>
+        <w:rPr>
+          <w:u w:val="single" w:color="000000"/>
+        </w:rPr>
+      </w:pPr>
+      <w:r>
+        <w:rPr>
+          <w:u w:val="single" w:color="000000"/>
+        </w:rPr>
+        <w:br w:type="page"/>
+      </w:r>
+    </w:p>
+    <w:p>
+      <w:pPr>
+        <w:spacing w:after="159"/>
+        <w:ind w:left="-5"/>
+      </w:pPr>
+      <w:bookmarkStart w:id="0" w:name="_GoBack"/>
+      <w:bookmarkEnd w:id="0"/>
+      <w:r>
+        <w:rPr>
+          <w:u w:val="single" w:color="000000"/>
+        </w:rPr>
         <w:lastRenderedPageBreak/>
-        <w:t xml:space="preserve"> </w:t>
-      </w:r>
-      <w:r>
-        <w:tab/>
-        <w:t xml:space="preserve"> </w:t>
-      </w:r>
-    </w:p>
-    <w:p>
-      <w:pPr>
-        <w:spacing w:after="161"/>
-        <w:ind w:left="0" w:firstLine="0"/>
-      </w:pPr>
-      <w:r>
-        <w:t xml:space="preserve"> </w:t>
-      </w:r>
-    </w:p>
-    <w:p>
-      <w:pPr>
-        <w:spacing w:after="159"/>
-        <w:ind w:left="-5"/>
-      </w:pPr>
-      <w:r>
-        <w:rPr>
-          <w:u w:val="single" w:color="000000"/>
-        </w:rPr>
         <w:t>Book Ausleihen/Zurückgeben/Kaufen:</w:t>
       </w:r>
       <w:r>
@@ -943,11 +989,6 @@
           <w:lang w:val="en-GB"/>
         </w:rPr>
         <w:tab/>
-      </w:r>
-      <w:r>
-        <w:rPr>
-          <w:lang w:val="en-GB"/>
-        </w:rPr>
         <w:t>„</w:t>
       </w:r>
       <w:proofErr w:type="spellStart"/>
@@ -980,13 +1021,7 @@
         <w:rPr>
           <w:lang w:val="en-GB"/>
         </w:rPr>
-        <w:t>“</w:t>
-      </w:r>
-      <w:r>
-        <w:rPr>
-          <w:lang w:val="en-GB"/>
-        </w:rPr>
-        <w:t xml:space="preserve">: 1, </w:t>
+        <w:t xml:space="preserve">“: 1, </w:t>
       </w:r>
     </w:p>
     <w:p>
@@ -1010,11 +1045,6 @@
           <w:lang w:val="en-GB"/>
         </w:rPr>
         <w:tab/>
-      </w:r>
-      <w:r>
-        <w:rPr>
-          <w:lang w:val="en-GB"/>
-        </w:rPr>
         <w:t>„</w:t>
       </w:r>
       <w:proofErr w:type="spellStart"/>
@@ -1059,19 +1089,7 @@
         <w:rPr>
           <w:lang w:val="en-GB"/>
         </w:rPr>
-        <w:t>:</w:t>
-      </w:r>
-      <w:r>
-        <w:rPr>
-          <w:lang w:val="en-GB"/>
-        </w:rPr>
-        <w:t>“</w:t>
-      </w:r>
-      <w:r>
-        <w:rPr>
-          <w:lang w:val="en-GB"/>
-        </w:rPr>
-        <w:t xml:space="preserve"> 15, </w:t>
+        <w:t xml:space="preserve">:“ 15, </w:t>
       </w:r>
     </w:p>
     <w:p>
@@ -1095,11 +1113,6 @@
           <w:lang w:val="en-GB"/>
         </w:rPr>
         <w:tab/>
-      </w:r>
-      <w:r>
-        <w:rPr>
-          <w:lang w:val="en-GB"/>
-        </w:rPr>
         <w:t>„</w:t>
       </w:r>
       <w:proofErr w:type="spellStart"/>
@@ -1126,13 +1139,7 @@
         <w:rPr>
           <w:lang w:val="en-GB"/>
         </w:rPr>
-        <w:t>“</w:t>
-      </w:r>
-      <w:r>
-        <w:rPr>
-          <w:lang w:val="en-GB"/>
-        </w:rPr>
-        <w:t xml:space="preserve">: true, </w:t>
+        <w:t xml:space="preserve">“: true, </w:t>
       </w:r>
     </w:p>
     <w:p>
@@ -1156,30 +1163,7 @@
           <w:lang w:val="en-GB"/>
         </w:rPr>
         <w:tab/>
-      </w:r>
-      <w:r>
-        <w:rPr>
-          <w:lang w:val="en-GB"/>
-        </w:rPr>
-        <w:t>„</w:t>
-      </w:r>
-      <w:r>
-        <w:rPr>
-          <w:lang w:val="en-GB"/>
-        </w:rPr>
-        <w:t>amount</w:t>
-      </w:r>
-      <w:r>
-        <w:rPr>
-          <w:lang w:val="en-GB"/>
-        </w:rPr>
-        <w:t>“</w:t>
-      </w:r>
-      <w:r>
-        <w:rPr>
-          <w:lang w:val="en-GB"/>
-        </w:rPr>
-        <w:t xml:space="preserve">: 1 </w:t>
+        <w:t xml:space="preserve">„amount“: 1 </w:t>
       </w:r>
     </w:p>
     <w:p>
@@ -1231,7 +1215,6 @@
         <w:tblCellMar>
           <w:top w:w="125" w:type="dxa"/>
           <w:left w:w="151" w:type="dxa"/>
-          <w:bottom w:w="0" w:type="dxa"/>
           <w:right w:w="115" w:type="dxa"/>
         </w:tblCellMar>
         <w:tblLook w:val="04A0" w:firstRow="1" w:lastRow="0" w:firstColumn="1" w:lastColumn="0" w:noHBand="0" w:noVBand="1"/>
@@ -1340,13 +1323,7 @@
         <w:rPr>
           <w:lang w:val="en-GB"/>
         </w:rPr>
-        <w:t>“</w:t>
-      </w:r>
-      <w:r>
-        <w:rPr>
-          <w:lang w:val="en-GB"/>
-        </w:rPr>
-        <w:t xml:space="preserve">: 1, </w:t>
+        <w:t xml:space="preserve">“: 1, </w:t>
       </w:r>
     </w:p>
     <w:p>
@@ -1370,11 +1347,6 @@
           <w:lang w:val="en-GB"/>
         </w:rPr>
         <w:tab/>
-      </w:r>
-      <w:r>
-        <w:rPr>
-          <w:lang w:val="en-GB"/>
-        </w:rPr>
         <w:t>„</w:t>
       </w:r>
       <w:proofErr w:type="spellStart"/>
@@ -1402,6 +1374,7 @@
         </w:rPr>
         <w:t>ook_</w:t>
       </w:r>
+      <w:proofErr w:type="gramStart"/>
       <w:r>
         <w:rPr>
           <w:lang w:val="en-GB"/>
@@ -1421,6 +1394,7 @@
         </w:rPr>
         <w:t>“</w:t>
       </w:r>
+      <w:proofErr w:type="gramEnd"/>
       <w:r>
         <w:rPr>
           <w:lang w:val="en-GB"/>
@@ -1449,11 +1423,6 @@
           <w:lang w:val="en-GB"/>
         </w:rPr>
         <w:tab/>
-      </w:r>
-      <w:r>
-        <w:rPr>
-          <w:lang w:val="en-GB"/>
-        </w:rPr>
         <w:t>„</w:t>
       </w:r>
       <w:proofErr w:type="spellStart"/>
@@ -1467,7 +1436,14 @@
         <w:rPr>
           <w:lang w:val="en-GB"/>
         </w:rPr>
-        <w:t>s_l</w:t>
+        <w:t>s_</w:t>
+      </w:r>
+      <w:proofErr w:type="gramStart"/>
+      <w:r>
+        <w:rPr>
+          <w:lang w:val="en-GB"/>
+        </w:rPr>
+        <w:t>l</w:t>
       </w:r>
       <w:r>
         <w:rPr>
@@ -1482,6 +1458,7 @@
         </w:rPr>
         <w:t>“</w:t>
       </w:r>
+      <w:proofErr w:type="gramEnd"/>
       <w:r>
         <w:rPr>
           <w:lang w:val="en-GB"/>
@@ -1510,25 +1487,16 @@
           <w:lang w:val="en-GB"/>
         </w:rPr>
         <w:tab/>
-      </w:r>
-      <w:r>
-        <w:rPr>
-          <w:lang w:val="en-GB"/>
-        </w:rPr>
         <w:t>„</w:t>
       </w:r>
-      <w:r>
-        <w:rPr>
-          <w:lang w:val="en-GB"/>
-        </w:rPr>
-        <w:t>amount</w:t>
-      </w:r>
-      <w:r>
-        <w:rPr>
-          <w:lang w:val="en-GB"/>
-        </w:rPr>
-        <w:t>“</w:t>
-      </w:r>
+      <w:proofErr w:type="gramStart"/>
+      <w:r>
+        <w:rPr>
+          <w:lang w:val="en-GB"/>
+        </w:rPr>
+        <w:t>amount“</w:t>
+      </w:r>
+      <w:proofErr w:type="gramEnd"/>
       <w:r>
         <w:rPr>
           <w:lang w:val="en-GB"/>
@@ -1601,11 +1569,6 @@
           <w:lang w:val="en-GB"/>
         </w:rPr>
         <w:tab/>
-      </w:r>
-      <w:r>
-        <w:rPr>
-          <w:lang w:val="en-GB"/>
-        </w:rPr>
         <w:t>„</w:t>
       </w:r>
       <w:proofErr w:type="spellStart"/>
@@ -1638,13 +1601,7 @@
         <w:rPr>
           <w:lang w:val="en-GB"/>
         </w:rPr>
-        <w:t>“</w:t>
-      </w:r>
-      <w:r>
-        <w:rPr>
-          <w:lang w:val="en-GB"/>
-        </w:rPr>
-        <w:t xml:space="preserve">: 3, </w:t>
+        <w:t xml:space="preserve">“: 3, </w:t>
       </w:r>
     </w:p>
     <w:p>
@@ -1668,11 +1625,6 @@
           <w:lang w:val="en-GB"/>
         </w:rPr>
         <w:tab/>
-      </w:r>
-      <w:r>
-        <w:rPr>
-          <w:lang w:val="en-GB"/>
-        </w:rPr>
         <w:t>„</w:t>
       </w:r>
       <w:proofErr w:type="spellStart"/>
@@ -1711,13 +1663,7 @@
         <w:rPr>
           <w:lang w:val="en-GB"/>
         </w:rPr>
-        <w:t>“</w:t>
-      </w:r>
-      <w:r>
-        <w:rPr>
-          <w:lang w:val="en-GB"/>
-        </w:rPr>
-        <w:t xml:space="preserve">: 20, </w:t>
+        <w:t xml:space="preserve">“: 20, </w:t>
       </w:r>
     </w:p>
     <w:p>
@@ -1740,21 +1686,7 @@
         <w:tab/>
       </w:r>
       <w:r>
-        <w:t>„</w:t>
-      </w:r>
-      <w:r>
-        <w:t>is_l</w:t>
-      </w:r>
-      <w:bookmarkStart w:id="0" w:name="_GoBack"/>
-      <w:bookmarkEnd w:id="0"/>
-      <w:r>
-        <w:t>ending</w:t>
-      </w:r>
-      <w:r>
-        <w:t>“</w:t>
-      </w:r>
-      <w:r>
-        <w:t xml:space="preserve">: null, </w:t>
+        <w:t xml:space="preserve">„is_lending“: null, </w:t>
       </w:r>
     </w:p>
     <w:p>
@@ -1769,18 +1701,7 @@
       </w:r>
       <w:r>
         <w:tab/>
-      </w:r>
-      <w:r>
-        <w:t>„</w:t>
-      </w:r>
-      <w:r>
-        <w:t>amount</w:t>
-      </w:r>
-      <w:r>
-        <w:t>“</w:t>
-      </w:r>
-      <w:r>
-        <w:t xml:space="preserve">: 3 </w:t>
+        <w:t xml:space="preserve">„amount“: 3 </w:t>
       </w:r>
     </w:p>
     <w:p>

</xml_diff>